<commit_message>
Added Missing Sub Bab In Implementasi
</commit_message>
<xml_diff>
--- a/Per BAB/BAB IV.docx
+++ b/Per BAB/BAB IV.docx
@@ -518,8 +518,8 @@
           <w:lang w:val="en-US"/>
         </w:rPr>
       </w:pPr>
-      <w:bookmarkStart w:id="2" w:name="_Ref94905639"/>
-      <w:bookmarkStart w:id="3" w:name="_Ref94905652"/>
+      <w:bookmarkStart w:id="2" w:name="_Ref94905652"/>
+      <w:bookmarkStart w:id="3" w:name="_Ref94905639"/>
       <w:r>
         <w:t xml:space="preserve">Gambar </w:t>
       </w:r>
@@ -556,14 +556,14 @@
       <w:r>
         <w:fldChar w:fldCharType="end"/>
       </w:r>
+      <w:bookmarkEnd w:id="2"/>
+      <w:r>
+        <w:rPr>
+          <w:lang w:val="en-US"/>
+        </w:rPr>
+        <w:t xml:space="preserve"> Mapping lokasi tiap meja pada Palgading Resto</w:t>
+      </w:r>
       <w:bookmarkEnd w:id="3"/>
-      <w:r>
-        <w:rPr>
-          <w:lang w:val="en-US"/>
-        </w:rPr>
-        <w:t xml:space="preserve"> Mapping lokasi tiap meja pada Palgading Resto</w:t>
-      </w:r>
-      <w:bookmarkEnd w:id="2"/>
     </w:p>
     <w:p>
       <w:pPr>
@@ -1730,6 +1730,25 @@
         </w:rPr>
         <w:t>Implementasi Rancangan Antar Muka</w:t>
       </w:r>
+    </w:p>
+    <w:p>
+      <w:pPr>
+        <w:pStyle w:val="ListParagraph"/>
+        <w:numPr>
+          <w:ilvl w:val="0"/>
+          <w:numId w:val="43"/>
+        </w:numPr>
+        <w:jc w:val="left"/>
+        <w:rPr>
+          <w:lang w:val="en-US"/>
+        </w:rPr>
+      </w:pPr>
+      <w:r>
+        <w:rPr>
+          <w:lang w:val="en-US"/>
+        </w:rPr>
+        <w:t>Implementasi Penggunaan Web Service (Admin)</w:t>
+      </w:r>
       <w:bookmarkStart w:id="4" w:name="_GoBack"/>
       <w:bookmarkEnd w:id="4"/>
     </w:p>
@@ -1916,6 +1935,7 @@
         <w:docPartUnique/>
       </w:docPartObj>
     </w:sdtPr>
+    <w:sdtEndPr/>
     <w:sdtContent>
       <w:p>
         <w:pPr>
@@ -1983,6 +2003,7 @@
         <w:docPartUnique/>
       </w:docPartObj>
     </w:sdtPr>
+    <w:sdtEndPr/>
     <w:sdtContent>
       <w:p>
         <w:pPr>
@@ -2025,6 +2046,7 @@
         <w:docPartUnique/>
       </w:docPartObj>
     </w:sdtPr>
+    <w:sdtEndPr/>
     <w:sdtContent>
       <w:p>
         <w:pPr>
@@ -6823,6 +6845,7 @@
   <w:style w:type="character" w:default="1" w:styleId="DefaultParagraphFont">
     <w:name w:val="Default Paragraph Font"/>
     <w:uiPriority w:val="1"/>
+    <w:semiHidden/>
     <w:unhideWhenUsed/>
   </w:style>
   <w:style w:type="table" w:default="1" w:styleId="TableNormal">
@@ -7596,7 +7619,7 @@
 </file>
 
 <file path=customXml/itemProps1.xml><?xml version="1.0" encoding="utf-8"?>
-<ds:datastoreItem xmlns:ds="http://schemas.openxmlformats.org/officeDocument/2006/customXml" ds:itemID="{8BBFEC90-652A-4BA9-AF7C-992677DBEA00}">
+<ds:datastoreItem xmlns:ds="http://schemas.openxmlformats.org/officeDocument/2006/customXml" ds:itemID="{B1336A19-1426-4ED0-A843-D8B59462D4FF}">
   <ds:schemaRefs>
     <ds:schemaRef ds:uri="http://schemas.openxmlformats.org/officeDocument/2006/bibliography"/>
   </ds:schemaRefs>

</xml_diff>

<commit_message>
Corecting Coordinate on Mapping Table
</commit_message>
<xml_diff>
--- a/Per BAB/BAB IV.docx
+++ b/Per BAB/BAB IV.docx
@@ -453,17 +453,14 @@
         <w:tabs>
           <w:tab w:val="left" w:pos="1440"/>
         </w:tabs>
-        <w:ind w:left="1440" w:hanging="540"/>
-      </w:pPr>
-      <w:r>
-        <w:rPr>
-          <w:lang w:eastAsia="ja-JP"/>
-        </w:rPr>
+        <w:ind w:left="1440" w:hanging="450"/>
+      </w:pPr>
+      <w:r>
         <w:drawing>
-          <wp:inline distT="0" distB="0" distL="0" distR="0" wp14:anchorId="0B2357FF" wp14:editId="65F3759A">
-            <wp:extent cx="4550392" cy="2503715"/>
+          <wp:inline distT="0" distB="0" distL="0" distR="0" wp14:anchorId="0FA30ED5" wp14:editId="106B739B">
+            <wp:extent cx="4361269" cy="2535555"/>
             <wp:effectExtent l="0" t="0" r="0" b="0"/>
-            <wp:docPr id="21" name="Picture 21"/>
+            <wp:docPr id="4" name="Picture 4"/>
             <wp:cNvGraphicFramePr>
               <a:graphicFrameLocks xmlns:a="http://schemas.openxmlformats.org/drawingml/2006/main" noChangeAspect="1"/>
             </wp:cNvGraphicFramePr>
@@ -471,7 +468,7 @@
               <a:graphicData uri="http://schemas.openxmlformats.org/drawingml/2006/picture">
                 <pic:pic xmlns:pic="http://schemas.openxmlformats.org/drawingml/2006/picture">
                   <pic:nvPicPr>
-                    <pic:cNvPr id="0" name="Picture 6"/>
+                    <pic:cNvPr id="0" name="Picture 1"/>
                     <pic:cNvPicPr>
                       <a:picLocks noChangeAspect="1" noChangeArrowheads="1"/>
                     </pic:cNvPicPr>
@@ -492,7 +489,7 @@
                   <pic:spPr bwMode="auto">
                     <a:xfrm>
                       <a:off x="0" y="0"/>
-                      <a:ext cx="4559449" cy="2508698"/>
+                      <a:ext cx="4371004" cy="2541215"/>
                     </a:xfrm>
                     <a:prstGeom prst="rect">
                       <a:avLst/>
@@ -508,6 +505,8 @@
           </wp:inline>
         </w:drawing>
       </w:r>
+      <w:bookmarkStart w:id="2" w:name="_GoBack"/>
+      <w:bookmarkEnd w:id="2"/>
     </w:p>
     <w:p>
       <w:pPr>
@@ -518,8 +517,8 @@
           <w:lang w:val="en-US"/>
         </w:rPr>
       </w:pPr>
-      <w:bookmarkStart w:id="2" w:name="_Ref94905652"/>
-      <w:bookmarkStart w:id="3" w:name="_Ref94905639"/>
+      <w:bookmarkStart w:id="3" w:name="_Ref94905652"/>
+      <w:bookmarkStart w:id="4" w:name="_Ref94905639"/>
       <w:r>
         <w:t xml:space="preserve">Gambar </w:t>
       </w:r>
@@ -556,14 +555,14 @@
       <w:r>
         <w:fldChar w:fldCharType="end"/>
       </w:r>
-      <w:bookmarkEnd w:id="2"/>
+      <w:bookmarkEnd w:id="3"/>
       <w:r>
         <w:rPr>
           <w:lang w:val="en-US"/>
         </w:rPr>
         <w:t xml:space="preserve"> Mapping lokasi tiap meja pada Palgading Resto</w:t>
       </w:r>
-      <w:bookmarkEnd w:id="3"/>
+      <w:bookmarkEnd w:id="4"/>
     </w:p>
     <w:p>
       <w:pPr>
@@ -1749,8 +1748,6 @@
         </w:rPr>
         <w:t>Implementasi Penggunaan Web Service (Admin)</w:t>
       </w:r>
-      <w:bookmarkStart w:id="4" w:name="_GoBack"/>
-      <w:bookmarkEnd w:id="4"/>
     </w:p>
     <w:p>
       <w:pPr>
@@ -2020,7 +2017,7 @@
           <w:fldChar w:fldCharType="separate"/>
         </w:r>
         <w:r>
-          <w:t>4</w:t>
+          <w:t>2</w:t>
         </w:r>
         <w:r>
           <w:fldChar w:fldCharType="end"/>
@@ -2063,7 +2060,7 @@
           <w:fldChar w:fldCharType="separate"/>
         </w:r>
         <w:r>
-          <w:t>5</w:t>
+          <w:t>3</w:t>
         </w:r>
         <w:r>
           <w:fldChar w:fldCharType="end"/>
@@ -7619,7 +7616,7 @@
 </file>
 
 <file path=customXml/itemProps1.xml><?xml version="1.0" encoding="utf-8"?>
-<ds:datastoreItem xmlns:ds="http://schemas.openxmlformats.org/officeDocument/2006/customXml" ds:itemID="{B1336A19-1426-4ED0-A843-D8B59462D4FF}">
+<ds:datastoreItem xmlns:ds="http://schemas.openxmlformats.org/officeDocument/2006/customXml" ds:itemID="{6C370CF9-0724-430D-8888-A893C5C312B4}">
   <ds:schemaRefs>
     <ds:schemaRef ds:uri="http://schemas.openxmlformats.org/officeDocument/2006/bibliography"/>
   </ds:schemaRefs>

</xml_diff>